<commit_message>
- added player base constructor - added mill base constructor - added over function for mill - added full board function for mill
</commit_message>
<xml_diff>
--- a/doc/AiSystem 2.docx
+++ b/doc/AiSystem 2.docx
@@ -1,6 +1,6 @@
 
 <file path=word/document.xml><?xml version="1.0" encoding="utf-8"?>
-<w:document xmlns:wpc="http://schemas.microsoft.com/office/word/2010/wordprocessingCanvas" xmlns:cx="http://schemas.microsoft.com/office/drawing/2014/chartex" xmlns:cx1="http://schemas.microsoft.com/office/drawing/2015/9/8/chartex" xmlns:cx2="http://schemas.microsoft.com/office/drawing/2015/10/21/chartex" xmlns:cx3="http://schemas.microsoft.com/office/drawing/2016/5/9/chartex" xmlns:cx4="http://schemas.microsoft.com/office/drawing/2016/5/10/chartex" xmlns:cx5="http://schemas.microsoft.com/office/drawing/2016/5/11/chartex" xmlns:cx6="http://schemas.microsoft.com/office/drawing/2016/5/12/chartex" xmlns:cx7="http://schemas.microsoft.com/office/drawing/2016/5/13/chartex" xmlns:cx8="http://schemas.microsoft.com/office/drawing/2016/5/14/chartex" xmlns:mc="http://schemas.openxmlformats.org/markup-compatibility/2006" xmlns:o="urn:schemas-microsoft-com:office:office" xmlns:r="http://schemas.openxmlformats.org/officeDocument/2006/relationships" xmlns:m="http://schemas.openxmlformats.org/officeDocument/2006/math" xmlns:v="urn:schemas-microsoft-com:vml" xmlns:wp14="http://schemas.microsoft.com/office/word/2010/wordprocessingDrawing" xmlns:wp="http://schemas.openxmlformats.org/drawingml/2006/wordprocessingDrawing" xmlns:w10="urn:schemas-microsoft-com:office:word" xmlns:w="http://schemas.openxmlformats.org/wordprocessingml/2006/main" xmlns:w14="http://schemas.microsoft.com/office/word/2010/wordml" xmlns:w15="http://schemas.microsoft.com/office/word/2012/wordml" xmlns:w16se="http://schemas.microsoft.com/office/word/2015/wordml/symex" xmlns:wpg="http://schemas.microsoft.com/office/word/2010/wordprocessingGroup" xmlns:wpi="http://schemas.microsoft.com/office/word/2010/wordprocessingInk" xmlns:wne="http://schemas.microsoft.com/office/word/2006/wordml" xmlns:wps="http://schemas.microsoft.com/office/word/2010/wordprocessingShape" mc:Ignorable="w14 w15 w16se wp14">
+<w:document xmlns:wpc="http://schemas.microsoft.com/office/word/2010/wordprocessingCanvas" xmlns:cx="http://schemas.microsoft.com/office/drawing/2014/chartex" xmlns:cx1="http://schemas.microsoft.com/office/drawing/2015/9/8/chartex" xmlns:cx2="http://schemas.microsoft.com/office/drawing/2015/10/21/chartex" xmlns:cx3="http://schemas.microsoft.com/office/drawing/2016/5/9/chartex" xmlns:cx4="http://schemas.microsoft.com/office/drawing/2016/5/10/chartex" xmlns:cx5="http://schemas.microsoft.com/office/drawing/2016/5/11/chartex" xmlns:cx6="http://schemas.microsoft.com/office/drawing/2016/5/12/chartex" xmlns:cx7="http://schemas.microsoft.com/office/drawing/2016/5/13/chartex" xmlns:cx8="http://schemas.microsoft.com/office/drawing/2016/5/14/chartex" xmlns:mc="http://schemas.openxmlformats.org/markup-compatibility/2006" xmlns:aink="http://schemas.microsoft.com/office/drawing/2016/ink" xmlns:am3d="http://schemas.microsoft.com/office/drawing/2017/model3d" xmlns:o="urn:schemas-microsoft-com:office:office" xmlns:r="http://schemas.openxmlformats.org/officeDocument/2006/relationships" xmlns:m="http://schemas.openxmlformats.org/officeDocument/2006/math" xmlns:v="urn:schemas-microsoft-com:vml" xmlns:wp14="http://schemas.microsoft.com/office/word/2010/wordprocessingDrawing" xmlns:wp="http://schemas.openxmlformats.org/drawingml/2006/wordprocessingDrawing" xmlns:w10="urn:schemas-microsoft-com:office:word" xmlns:w="http://schemas.openxmlformats.org/wordprocessingml/2006/main" xmlns:w14="http://schemas.microsoft.com/office/word/2010/wordml" xmlns:w15="http://schemas.microsoft.com/office/word/2012/wordml" xmlns:w16cid="http://schemas.microsoft.com/office/word/2016/wordml/cid" xmlns:w16se="http://schemas.microsoft.com/office/word/2015/wordml/symex" xmlns:wpg="http://schemas.microsoft.com/office/word/2010/wordprocessingGroup" xmlns:wpi="http://schemas.microsoft.com/office/word/2010/wordprocessingInk" xmlns:wne="http://schemas.microsoft.com/office/word/2006/wordml" xmlns:wps="http://schemas.microsoft.com/office/word/2010/wordprocessingShape" mc:Ignorable="w14 w15 w16se w16cid wp14">
   <w:body>
     <w:p>
       <w:pPr>
@@ -19,13 +19,8 @@
       <w:pPr>
         <w:pStyle w:val="berschrift1"/>
       </w:pPr>
-      <w:proofErr w:type="spellStart"/>
-      <w:r>
-        <w:t>Coding</w:t>
-      </w:r>
-      <w:proofErr w:type="spellEnd"/>
-      <w:r>
-        <w:t xml:space="preserve"> Guidelines</w:t>
+      <w:r>
+        <w:t>Coding Guidelines</w:t>
       </w:r>
     </w:p>
     <w:p>
@@ -590,50 +585,34 @@
           <w:iCs/>
           <w:color w:val="629755"/>
         </w:rPr>
-        <w:t xml:space="preserve"> * </w:t>
-      </w:r>
+        <w:t xml:space="preserve"> * - </w:t>
+      </w:r>
+      <w:proofErr w:type="spellStart"/>
       <w:r>
         <w:rPr>
           <w:i/>
           <w:iCs/>
           <w:color w:val="629755"/>
         </w:rPr>
-        <w:t xml:space="preserve">- </w:t>
-      </w:r>
-      <w:proofErr w:type="spellStart"/>
+        <w:t>thread</w:t>
+      </w:r>
+      <w:proofErr w:type="spellEnd"/>
       <w:r>
         <w:rPr>
           <w:i/>
           <w:iCs/>
           <w:color w:val="629755"/>
         </w:rPr>
-        <w:t>thread</w:t>
-      </w:r>
-      <w:proofErr w:type="spellEnd"/>
+        <w:t xml:space="preserve"> </w:t>
+      </w:r>
+      <w:proofErr w:type="spellStart"/>
       <w:r>
         <w:rPr>
           <w:i/>
           <w:iCs/>
           <w:color w:val="629755"/>
         </w:rPr>
-        <w:t xml:space="preserve"> </w:t>
-      </w:r>
-      <w:proofErr w:type="spellStart"/>
-      <w:r>
-        <w:rPr>
-          <w:i/>
-          <w:iCs/>
-          <w:color w:val="629755"/>
-        </w:rPr>
-        <w:t>saf</w:t>
-      </w:r>
-      <w:r>
-        <w:rPr>
-          <w:i/>
-          <w:iCs/>
-          <w:color w:val="629755"/>
-        </w:rPr>
-        <w:t>e</w:t>
+        <w:t>safe</w:t>
       </w:r>
       <w:proofErr w:type="spellEnd"/>
       <w:r>
@@ -1215,6 +1194,9 @@
         <w:t>1</w:t>
       </w:r>
       <w:r>
+        <w:rPr>
+          <w:noProof/>
+        </w:rPr>
         <w:fldChar w:fldCharType="end"/>
       </w:r>
       <w:r>
@@ -1615,6 +1597,9 @@
         <w:t>2</w:t>
       </w:r>
       <w:r>
+        <w:rPr>
+          <w:noProof/>
+        </w:rPr>
         <w:fldChar w:fldCharType="end"/>
       </w:r>
       <w:r>
@@ -2094,8 +2079,641 @@
       <w:r>
         <w:t xml:space="preserve"> aufgerufen werden und welches Event sie bekommen. Dies geschieht nur aufgrund von Effizienz.</w:t>
       </w:r>
+    </w:p>
+    <w:p>
+      <w:pPr>
+        <w:pStyle w:val="berschrift2"/>
+      </w:pPr>
+      <w:proofErr w:type="spellStart"/>
+      <w:r>
+        <w:t>Informed</w:t>
+      </w:r>
+      <w:proofErr w:type="spellEnd"/>
+    </w:p>
+    <w:p>
+      <w:r>
+        <w:t xml:space="preserve">Folgende Typen von </w:t>
+      </w:r>
+      <w:proofErr w:type="spellStart"/>
+      <w:r>
+        <w:t>Informed</w:t>
+      </w:r>
+      <w:proofErr w:type="spellEnd"/>
+      <w:r>
+        <w:t xml:space="preserve"> werden unterschieden:</w:t>
+      </w:r>
+    </w:p>
+    <w:p>
+      <w:pPr>
+        <w:pStyle w:val="Listenabsatz"/>
+        <w:numPr>
+          <w:ilvl w:val="0"/>
+          <w:numId w:val="6"/>
+        </w:numPr>
+      </w:pPr>
+      <w:r>
+        <w:t xml:space="preserve">General (Einmal, Unabhängig, kein </w:t>
+      </w:r>
+      <w:proofErr w:type="spellStart"/>
+      <w:r>
+        <w:t>Reset</w:t>
+      </w:r>
+      <w:proofErr w:type="spellEnd"/>
+      <w:r>
+        <w:t xml:space="preserve"> -&gt; Lebenszeit an Programm geknüpft)</w:t>
+      </w:r>
+    </w:p>
+    <w:p>
+      <w:pPr>
+        <w:pStyle w:val="Listenabsatz"/>
+        <w:numPr>
+          <w:ilvl w:val="0"/>
+          <w:numId w:val="6"/>
+        </w:numPr>
+      </w:pPr>
+      <w:r>
+        <w:t xml:space="preserve">General (Einmal, Unabhängig, beim Spielwechsel wird </w:t>
+      </w:r>
+      <w:proofErr w:type="spellStart"/>
+      <w:r>
+        <w:t>reseted</w:t>
+      </w:r>
+      <w:proofErr w:type="spellEnd"/>
+      <w:r>
+        <w:t xml:space="preserve">) </w:t>
+      </w:r>
+    </w:p>
+    <w:p>
+      <w:pPr>
+        <w:pStyle w:val="Listenabsatz"/>
+        <w:numPr>
+          <w:ilvl w:val="0"/>
+          <w:numId w:val="6"/>
+        </w:numPr>
+      </w:pPr>
+      <w:r>
+        <w:t>Game (Einmal, abhängig vom Spiel)</w:t>
+      </w:r>
+    </w:p>
+    <w:p>
+      <w:pPr>
+        <w:pStyle w:val="Listenabsatz"/>
+        <w:numPr>
+          <w:ilvl w:val="0"/>
+          <w:numId w:val="6"/>
+        </w:numPr>
+      </w:pPr>
+      <w:r>
+        <w:t xml:space="preserve">Game (Einmal pro Agent, abhängig vom Spiel, </w:t>
+      </w:r>
+      <w:proofErr w:type="spellStart"/>
+      <w:r>
+        <w:t>reset</w:t>
+      </w:r>
+      <w:proofErr w:type="spellEnd"/>
+      <w:r>
+        <w:t xml:space="preserve"> beim Agentenwechsel)</w:t>
+      </w:r>
+    </w:p>
+    <w:p>
+      <w:pPr>
+        <w:pStyle w:val="Listenabsatz"/>
+        <w:numPr>
+          <w:ilvl w:val="0"/>
+          <w:numId w:val="6"/>
+        </w:numPr>
+      </w:pPr>
+      <w:r>
+        <w:t xml:space="preserve">Agent </w:t>
+      </w:r>
+      <w:proofErr w:type="spellStart"/>
+      <w:r>
+        <w:t>general</w:t>
+      </w:r>
+      <w:proofErr w:type="spellEnd"/>
+      <w:r>
+        <w:t xml:space="preserve"> (Einmal pro Agent, unabhängig, </w:t>
+      </w:r>
+      <w:proofErr w:type="spellStart"/>
+      <w:r>
+        <w:t>reset</w:t>
+      </w:r>
+      <w:proofErr w:type="spellEnd"/>
+      <w:r>
+        <w:t xml:space="preserve"> beim Agentenwechsel)</w:t>
+      </w:r>
+    </w:p>
+    <w:p>
+      <w:pPr>
+        <w:pStyle w:val="Listenabsatz"/>
+        <w:numPr>
+          <w:ilvl w:val="0"/>
+          <w:numId w:val="6"/>
+        </w:numPr>
+      </w:pPr>
+      <w:r>
+        <w:t xml:space="preserve">Agent (Einmal pro Agent, abhängig vom Agenten, </w:t>
+      </w:r>
+      <w:proofErr w:type="spellStart"/>
+      <w:r>
+        <w:t>reset</w:t>
+      </w:r>
+      <w:proofErr w:type="spellEnd"/>
+      <w:r>
+        <w:t xml:space="preserve"> beim Agentenwechsel)</w:t>
+      </w:r>
+    </w:p>
+    <w:p/>
+    <w:p>
+      <w:r>
+        <w:lastRenderedPageBreak/>
+        <w:t>Zu den Typen ist folgendes geplant:</w:t>
+      </w:r>
+    </w:p>
+    <w:p>
+      <w:r>
+        <w:t xml:space="preserve">1) General: </w:t>
+      </w:r>
+    </w:p>
+    <w:p>
+      <w:pPr>
+        <w:pStyle w:val="Listenabsatz"/>
+        <w:numPr>
+          <w:ilvl w:val="0"/>
+          <w:numId w:val="10"/>
+        </w:numPr>
+      </w:pPr>
+      <w:r>
+        <w:t xml:space="preserve">Time </w:t>
+      </w:r>
+      <w:proofErr w:type="spellStart"/>
+      <w:r>
+        <w:t>for</w:t>
+      </w:r>
+      <w:proofErr w:type="spellEnd"/>
+      <w:r>
+        <w:t xml:space="preserve"> </w:t>
+      </w:r>
+      <w:proofErr w:type="spellStart"/>
+      <w:r>
+        <w:t>current</w:t>
+      </w:r>
+      <w:proofErr w:type="spellEnd"/>
+      <w:r>
+        <w:t xml:space="preserve"> </w:t>
+      </w:r>
+      <w:proofErr w:type="spellStart"/>
+      <w:r>
+        <w:t>run</w:t>
+      </w:r>
+      <w:proofErr w:type="spellEnd"/>
+    </w:p>
+    <w:p>
+      <w:pPr>
+        <w:pStyle w:val="Listenabsatz"/>
+        <w:numPr>
+          <w:ilvl w:val="0"/>
+          <w:numId w:val="10"/>
+        </w:numPr>
+      </w:pPr>
+      <w:proofErr w:type="spellStart"/>
+      <w:r>
+        <w:t>Application</w:t>
+      </w:r>
+      <w:proofErr w:type="spellEnd"/>
+      <w:r>
+        <w:t xml:space="preserve"> </w:t>
+      </w:r>
+      <w:proofErr w:type="spellStart"/>
+      <w:r>
+        <w:t>running</w:t>
+      </w:r>
+      <w:proofErr w:type="spellEnd"/>
+      <w:r>
+        <w:t xml:space="preserve"> </w:t>
+      </w:r>
+      <w:proofErr w:type="spellStart"/>
+      <w:r>
+        <w:t>since</w:t>
+      </w:r>
+      <w:proofErr w:type="spellEnd"/>
+      <w:r>
+        <w:t>...</w:t>
+      </w:r>
+    </w:p>
+    <w:p>
+      <w:pPr>
+        <w:pStyle w:val="Listenabsatz"/>
+        <w:numPr>
+          <w:ilvl w:val="0"/>
+          <w:numId w:val="10"/>
+        </w:numPr>
+      </w:pPr>
+      <w:r>
+        <w:t xml:space="preserve"> </w:t>
+      </w:r>
+      <w:proofErr w:type="spellStart"/>
+      <w:r>
+        <w:t>Application</w:t>
+      </w:r>
+      <w:proofErr w:type="spellEnd"/>
+      <w:r>
+        <w:t xml:space="preserve"> </w:t>
+      </w:r>
+      <w:proofErr w:type="spellStart"/>
+      <w:r>
+        <w:t>memory</w:t>
+      </w:r>
+      <w:proofErr w:type="spellEnd"/>
+    </w:p>
+    <w:p>
+      <w:pPr>
+        <w:pStyle w:val="Listenabsatz"/>
+        <w:numPr>
+          <w:ilvl w:val="0"/>
+          <w:numId w:val="10"/>
+        </w:numPr>
+      </w:pPr>
+      <w:r>
+        <w:t xml:space="preserve">Memory </w:t>
+      </w:r>
+      <w:proofErr w:type="spellStart"/>
+      <w:r>
+        <w:t>available</w:t>
+      </w:r>
+      <w:proofErr w:type="spellEnd"/>
+    </w:p>
+    <w:p>
+      <w:pPr>
+        <w:pStyle w:val="Listenabsatz"/>
+        <w:numPr>
+          <w:ilvl w:val="0"/>
+          <w:numId w:val="10"/>
+        </w:numPr>
+      </w:pPr>
+      <w:proofErr w:type="spellStart"/>
+      <w:r>
+        <w:t>cpu</w:t>
+      </w:r>
+      <w:proofErr w:type="spellEnd"/>
+    </w:p>
+    <w:p>
+      <w:r>
+        <w:t>2) General:</w:t>
+      </w:r>
+    </w:p>
+    <w:p>
+      <w:pPr>
+        <w:pStyle w:val="Listenabsatz"/>
+        <w:numPr>
+          <w:ilvl w:val="0"/>
+          <w:numId w:val="8"/>
+        </w:numPr>
+      </w:pPr>
+      <w:r>
+        <w:t xml:space="preserve">Games </w:t>
+      </w:r>
+      <w:proofErr w:type="spellStart"/>
+      <w:r>
+        <w:t>Played</w:t>
+      </w:r>
+      <w:proofErr w:type="spellEnd"/>
+    </w:p>
+    <w:p>
+      <w:pPr>
+        <w:pStyle w:val="Listenabsatz"/>
+        <w:numPr>
+          <w:ilvl w:val="0"/>
+          <w:numId w:val="8"/>
+        </w:numPr>
+      </w:pPr>
+      <w:proofErr w:type="spellStart"/>
+      <w:r>
+        <w:t>Moves</w:t>
+      </w:r>
+      <w:proofErr w:type="spellEnd"/>
+      <w:r>
+        <w:t xml:space="preserve"> Taken</w:t>
+      </w:r>
+    </w:p>
+    <w:p>
+      <w:pPr>
+        <w:pStyle w:val="Listenabsatz"/>
+        <w:numPr>
+          <w:ilvl w:val="0"/>
+          <w:numId w:val="8"/>
+        </w:numPr>
+      </w:pPr>
+      <w:proofErr w:type="spellStart"/>
+      <w:r>
+        <w:t>Longest</w:t>
+      </w:r>
+      <w:proofErr w:type="spellEnd"/>
+      <w:r>
+        <w:t xml:space="preserve"> game in </w:t>
+      </w:r>
+      <w:proofErr w:type="spellStart"/>
+      <w:r>
+        <w:t>moves</w:t>
+      </w:r>
+      <w:proofErr w:type="spellEnd"/>
+    </w:p>
+    <w:p>
+      <w:pPr>
+        <w:pStyle w:val="Listenabsatz"/>
+        <w:numPr>
+          <w:ilvl w:val="0"/>
+          <w:numId w:val="8"/>
+        </w:numPr>
+      </w:pPr>
+      <w:proofErr w:type="spellStart"/>
+      <w:r>
+        <w:t>Avg</w:t>
+      </w:r>
+      <w:proofErr w:type="spellEnd"/>
+      <w:r>
+        <w:t xml:space="preserve"> </w:t>
+      </w:r>
+      <w:proofErr w:type="spellStart"/>
+      <w:r>
+        <w:t>moves</w:t>
+      </w:r>
+      <w:proofErr w:type="spellEnd"/>
+      <w:r>
+        <w:t xml:space="preserve"> </w:t>
+      </w:r>
+      <w:proofErr w:type="spellStart"/>
+      <w:r>
+        <w:t>till</w:t>
+      </w:r>
+      <w:proofErr w:type="spellEnd"/>
+      <w:r>
+        <w:t xml:space="preserve"> end</w:t>
+      </w:r>
+    </w:p>
+    <w:p>
+      <w:pPr>
+        <w:pStyle w:val="Listenabsatz"/>
+        <w:numPr>
+          <w:ilvl w:val="0"/>
+          <w:numId w:val="8"/>
+        </w:numPr>
+      </w:pPr>
+      <w:proofErr w:type="spellStart"/>
+      <w:r>
+        <w:t>Moves</w:t>
+      </w:r>
+      <w:proofErr w:type="spellEnd"/>
+      <w:r>
+        <w:t xml:space="preserve"> per </w:t>
+      </w:r>
+      <w:proofErr w:type="spellStart"/>
+      <w:r>
+        <w:t>second</w:t>
+      </w:r>
+      <w:proofErr w:type="spellEnd"/>
+    </w:p>
+    <w:p>
+      <w:pPr>
+        <w:pStyle w:val="Listenabsatz"/>
+        <w:numPr>
+          <w:ilvl w:val="0"/>
+          <w:numId w:val="8"/>
+        </w:numPr>
+      </w:pPr>
+      <w:proofErr w:type="spellStart"/>
+      <w:r>
+        <w:t>Avg</w:t>
+      </w:r>
+      <w:proofErr w:type="spellEnd"/>
+      <w:r>
+        <w:t xml:space="preserve"> </w:t>
+      </w:r>
+      <w:proofErr w:type="spellStart"/>
+      <w:r>
+        <w:t>moves</w:t>
+      </w:r>
+      <w:proofErr w:type="spellEnd"/>
+      <w:r>
+        <w:t xml:space="preserve"> per </w:t>
+      </w:r>
+      <w:proofErr w:type="spellStart"/>
+      <w:r>
+        <w:t>second</w:t>
+      </w:r>
+      <w:proofErr w:type="spellEnd"/>
+    </w:p>
+    <w:p>
+      <w:r>
+        <w:t>3)  Game:</w:t>
+      </w:r>
+    </w:p>
+    <w:p>
+      <w:r>
+        <w:tab/>
+        <w:t>2048:</w:t>
+      </w:r>
+    </w:p>
+    <w:p>
+      <w:pPr>
+        <w:pStyle w:val="Listenabsatz"/>
+        <w:numPr>
+          <w:ilvl w:val="1"/>
+          <w:numId w:val="8"/>
+        </w:numPr>
+      </w:pPr>
+      <w:proofErr w:type="spellStart"/>
+      <w:r>
+        <w:t>AvgScore</w:t>
+      </w:r>
+      <w:proofErr w:type="spellEnd"/>
+    </w:p>
+    <w:p>
+      <w:pPr>
+        <w:pStyle w:val="Listenabsatz"/>
+        <w:numPr>
+          <w:ilvl w:val="1"/>
+          <w:numId w:val="8"/>
+        </w:numPr>
+      </w:pPr>
+      <w:proofErr w:type="spellStart"/>
+      <w:r>
+        <w:t>AvgTile</w:t>
+      </w:r>
+      <w:proofErr w:type="spellEnd"/>
+    </w:p>
+    <w:p>
+      <w:pPr>
+        <w:pStyle w:val="Listenabsatz"/>
+        <w:numPr>
+          <w:ilvl w:val="1"/>
+          <w:numId w:val="8"/>
+        </w:numPr>
+      </w:pPr>
+      <w:proofErr w:type="spellStart"/>
+      <w:r>
+        <w:t>HighestTilePercentage</w:t>
+      </w:r>
+      <w:proofErr w:type="spellEnd"/>
+    </w:p>
+    <w:p>
+      <w:pPr>
+        <w:pStyle w:val="Listenabsatz"/>
+        <w:numPr>
+          <w:ilvl w:val="1"/>
+          <w:numId w:val="8"/>
+        </w:numPr>
+      </w:pPr>
+      <w:proofErr w:type="spellStart"/>
+      <w:r>
+        <w:t>HighestTile</w:t>
+      </w:r>
+      <w:proofErr w:type="spellEnd"/>
+    </w:p>
+    <w:p>
+      <w:pPr>
+        <w:pStyle w:val="Listenabsatz"/>
+        <w:numPr>
+          <w:ilvl w:val="1"/>
+          <w:numId w:val="8"/>
+        </w:numPr>
+      </w:pPr>
+      <w:proofErr w:type="spellStart"/>
+      <w:r>
+        <w:t>HighScore</w:t>
+      </w:r>
+      <w:proofErr w:type="spellEnd"/>
+    </w:p>
+    <w:p>
+      <w:pPr>
+        <w:pStyle w:val="Listenabsatz"/>
+        <w:numPr>
+          <w:ilvl w:val="1"/>
+          <w:numId w:val="8"/>
+        </w:numPr>
+      </w:pPr>
+      <w:proofErr w:type="spellStart"/>
+      <w:r>
+        <w:t>HighestTileAmount</w:t>
+      </w:r>
+      <w:proofErr w:type="spellEnd"/>
+    </w:p>
+    <w:p>
+      <w:pPr>
+        <w:ind w:firstLine="708"/>
+      </w:pPr>
+      <w:r>
+        <w:t>Mill:</w:t>
+      </w:r>
+    </w:p>
+    <w:p>
+      <w:pPr>
+        <w:pStyle w:val="Listenabsatz"/>
+        <w:numPr>
+          <w:ilvl w:val="1"/>
+          <w:numId w:val="8"/>
+        </w:numPr>
+      </w:pPr>
+      <w:r>
+        <w:t>?</w:t>
+      </w:r>
+    </w:p>
+    <w:p>
+      <w:r>
+        <w:t>4) Game:</w:t>
+      </w:r>
+    </w:p>
+    <w:p>
+      <w:r>
+        <w:tab/>
+        <w:t>2048:</w:t>
+      </w:r>
+    </w:p>
+    <w:p>
+      <w:pPr>
+        <w:pStyle w:val="Listenabsatz"/>
+        <w:numPr>
+          <w:ilvl w:val="1"/>
+          <w:numId w:val="8"/>
+        </w:numPr>
+      </w:pPr>
+      <w:r>
+        <w:t>?</w:t>
+      </w:r>
+    </w:p>
+    <w:p>
+      <w:pPr>
+        <w:ind w:firstLine="708"/>
+      </w:pPr>
+      <w:r>
+        <w:t>Mill:</w:t>
+      </w:r>
+    </w:p>
+    <w:p>
+      <w:pPr>
+        <w:pStyle w:val="Listenabsatz"/>
+        <w:numPr>
+          <w:ilvl w:val="1"/>
+          <w:numId w:val="8"/>
+        </w:numPr>
+      </w:pPr>
+      <w:proofErr w:type="spellStart"/>
+      <w:r>
+        <w:t>Win</w:t>
+      </w:r>
+      <w:proofErr w:type="spellEnd"/>
+    </w:p>
+    <w:p>
+      <w:pPr>
+        <w:pStyle w:val="Listenabsatz"/>
+        <w:numPr>
+          <w:ilvl w:val="1"/>
+          <w:numId w:val="8"/>
+        </w:numPr>
+      </w:pPr>
+      <w:r>
+        <w:t>Loose</w:t>
+      </w:r>
+    </w:p>
+    <w:p>
+      <w:pPr>
+        <w:pStyle w:val="Listenabsatz"/>
+        <w:numPr>
+          <w:ilvl w:val="1"/>
+          <w:numId w:val="8"/>
+        </w:numPr>
+      </w:pPr>
+      <w:proofErr w:type="spellStart"/>
+      <w:r>
+        <w:t>Tie</w:t>
+      </w:r>
+      <w:proofErr w:type="spellEnd"/>
+    </w:p>
+    <w:p>
+      <w:r>
+        <w:t xml:space="preserve">5) Agent </w:t>
+      </w:r>
+      <w:proofErr w:type="spellStart"/>
+      <w:r>
+        <w:t>general</w:t>
+      </w:r>
+      <w:proofErr w:type="spellEnd"/>
+      <w:r>
+        <w:t>:</w:t>
+      </w:r>
+    </w:p>
+    <w:p>
+      <w:r>
+        <w:t xml:space="preserve">- </w:t>
+      </w:r>
       <w:bookmarkStart w:id="0" w:name="_GoBack"/>
       <w:bookmarkEnd w:id="0"/>
+    </w:p>
+    <w:p/>
+    <w:p>
+      <w:r>
+        <w:t xml:space="preserve"> </w:t>
+      </w:r>
     </w:p>
     <w:p>
       <w:pPr>
@@ -2117,8 +2735,121 @@
 </file>
 
 <file path=word/numbering.xml><?xml version="1.0" encoding="utf-8"?>
-<w:numbering xmlns:wpc="http://schemas.microsoft.com/office/word/2010/wordprocessingCanvas" xmlns:cx="http://schemas.microsoft.com/office/drawing/2014/chartex" xmlns:cx1="http://schemas.microsoft.com/office/drawing/2015/9/8/chartex" xmlns:cx2="http://schemas.microsoft.com/office/drawing/2015/10/21/chartex" xmlns:cx3="http://schemas.microsoft.com/office/drawing/2016/5/9/chartex" xmlns:cx4="http://schemas.microsoft.com/office/drawing/2016/5/10/chartex" xmlns:cx5="http://schemas.microsoft.com/office/drawing/2016/5/11/chartex" xmlns:cx6="http://schemas.microsoft.com/office/drawing/2016/5/12/chartex" xmlns:cx7="http://schemas.microsoft.com/office/drawing/2016/5/13/chartex" xmlns:cx8="http://schemas.microsoft.com/office/drawing/2016/5/14/chartex" xmlns:mc="http://schemas.openxmlformats.org/markup-compatibility/2006" xmlns:o="urn:schemas-microsoft-com:office:office" xmlns:r="http://schemas.openxmlformats.org/officeDocument/2006/relationships" xmlns:m="http://schemas.openxmlformats.org/officeDocument/2006/math" xmlns:v="urn:schemas-microsoft-com:vml" xmlns:wp14="http://schemas.microsoft.com/office/word/2010/wordprocessingDrawing" xmlns:wp="http://schemas.openxmlformats.org/drawingml/2006/wordprocessingDrawing" xmlns:w10="urn:schemas-microsoft-com:office:word" xmlns:w="http://schemas.openxmlformats.org/wordprocessingml/2006/main" xmlns:w14="http://schemas.microsoft.com/office/word/2010/wordml" xmlns:w15="http://schemas.microsoft.com/office/word/2012/wordml" xmlns:w16se="http://schemas.microsoft.com/office/word/2015/wordml/symex" xmlns:wpg="http://schemas.microsoft.com/office/word/2010/wordprocessingGroup" xmlns:wpi="http://schemas.microsoft.com/office/word/2010/wordprocessingInk" xmlns:wne="http://schemas.microsoft.com/office/word/2006/wordml" xmlns:wps="http://schemas.microsoft.com/office/word/2010/wordprocessingShape" mc:Ignorable="w14 w15 w16se wp14">
+<w:numbering xmlns:wpc="http://schemas.microsoft.com/office/word/2010/wordprocessingCanvas" xmlns:cx="http://schemas.microsoft.com/office/drawing/2014/chartex" xmlns:cx1="http://schemas.microsoft.com/office/drawing/2015/9/8/chartex" xmlns:cx2="http://schemas.microsoft.com/office/drawing/2015/10/21/chartex" xmlns:cx3="http://schemas.microsoft.com/office/drawing/2016/5/9/chartex" xmlns:cx4="http://schemas.microsoft.com/office/drawing/2016/5/10/chartex" xmlns:cx5="http://schemas.microsoft.com/office/drawing/2016/5/11/chartex" xmlns:cx6="http://schemas.microsoft.com/office/drawing/2016/5/12/chartex" xmlns:cx7="http://schemas.microsoft.com/office/drawing/2016/5/13/chartex" xmlns:cx8="http://schemas.microsoft.com/office/drawing/2016/5/14/chartex" xmlns:mc="http://schemas.openxmlformats.org/markup-compatibility/2006" xmlns:aink="http://schemas.microsoft.com/office/drawing/2016/ink" xmlns:am3d="http://schemas.microsoft.com/office/drawing/2017/model3d" xmlns:o="urn:schemas-microsoft-com:office:office" xmlns:r="http://schemas.openxmlformats.org/officeDocument/2006/relationships" xmlns:m="http://schemas.openxmlformats.org/officeDocument/2006/math" xmlns:v="urn:schemas-microsoft-com:vml" xmlns:wp14="http://schemas.microsoft.com/office/word/2010/wordprocessingDrawing" xmlns:wp="http://schemas.openxmlformats.org/drawingml/2006/wordprocessingDrawing" xmlns:w10="urn:schemas-microsoft-com:office:word" xmlns:w="http://schemas.openxmlformats.org/wordprocessingml/2006/main" xmlns:w14="http://schemas.microsoft.com/office/word/2010/wordml" xmlns:w15="http://schemas.microsoft.com/office/word/2012/wordml" xmlns:w16cid="http://schemas.microsoft.com/office/word/2016/wordml/cid" xmlns:w16se="http://schemas.microsoft.com/office/word/2015/wordml/symex" xmlns:wpg="http://schemas.microsoft.com/office/word/2010/wordprocessingGroup" xmlns:wpi="http://schemas.microsoft.com/office/word/2010/wordprocessingInk" xmlns:wne="http://schemas.microsoft.com/office/word/2006/wordml" xmlns:wps="http://schemas.microsoft.com/office/word/2010/wordprocessingShape" mc:Ignorable="w14 w15 w16se w16cid wp14">
   <w:abstractNum w:abstractNumId="0" w15:restartNumberingAfterBreak="0">
+    <w:nsid w:val="12364288"/>
+    <w:multiLevelType w:val="hybridMultilevel"/>
+    <w:tmpl w:val="4FAA9670"/>
+    <w:lvl w:ilvl="0" w:tplc="FDE869F4">
+      <w:start w:val="1"/>
+      <w:numFmt w:val="bullet"/>
+      <w:lvlText w:val="-"/>
+      <w:lvlJc w:val="left"/>
+      <w:pPr>
+        <w:ind w:left="720" w:hanging="360"/>
+      </w:pPr>
+      <w:rPr>
+        <w:rFonts w:ascii="Calibri" w:eastAsiaTheme="minorHAnsi" w:hAnsi="Calibri" w:cs="Calibri" w:hint="default"/>
+      </w:rPr>
+    </w:lvl>
+    <w:lvl w:ilvl="1" w:tplc="04070003" w:tentative="1">
+      <w:start w:val="1"/>
+      <w:numFmt w:val="bullet"/>
+      <w:lvlText w:val="o"/>
+      <w:lvlJc w:val="left"/>
+      <w:pPr>
+        <w:ind w:left="1440" w:hanging="360"/>
+      </w:pPr>
+      <w:rPr>
+        <w:rFonts w:ascii="Courier New" w:hAnsi="Courier New" w:cs="Courier New" w:hint="default"/>
+      </w:rPr>
+    </w:lvl>
+    <w:lvl w:ilvl="2" w:tplc="04070005" w:tentative="1">
+      <w:start w:val="1"/>
+      <w:numFmt w:val="bullet"/>
+      <w:lvlText w:val=""/>
+      <w:lvlJc w:val="left"/>
+      <w:pPr>
+        <w:ind w:left="2160" w:hanging="360"/>
+      </w:pPr>
+      <w:rPr>
+        <w:rFonts w:ascii="Wingdings" w:hAnsi="Wingdings" w:hint="default"/>
+      </w:rPr>
+    </w:lvl>
+    <w:lvl w:ilvl="3" w:tplc="04070001" w:tentative="1">
+      <w:start w:val="1"/>
+      <w:numFmt w:val="bullet"/>
+      <w:lvlText w:val=""/>
+      <w:lvlJc w:val="left"/>
+      <w:pPr>
+        <w:ind w:left="2880" w:hanging="360"/>
+      </w:pPr>
+      <w:rPr>
+        <w:rFonts w:ascii="Symbol" w:hAnsi="Symbol" w:hint="default"/>
+      </w:rPr>
+    </w:lvl>
+    <w:lvl w:ilvl="4" w:tplc="04070003" w:tentative="1">
+      <w:start w:val="1"/>
+      <w:numFmt w:val="bullet"/>
+      <w:lvlText w:val="o"/>
+      <w:lvlJc w:val="left"/>
+      <w:pPr>
+        <w:ind w:left="3600" w:hanging="360"/>
+      </w:pPr>
+      <w:rPr>
+        <w:rFonts w:ascii="Courier New" w:hAnsi="Courier New" w:cs="Courier New" w:hint="default"/>
+      </w:rPr>
+    </w:lvl>
+    <w:lvl w:ilvl="5" w:tplc="04070005" w:tentative="1">
+      <w:start w:val="1"/>
+      <w:numFmt w:val="bullet"/>
+      <w:lvlText w:val=""/>
+      <w:lvlJc w:val="left"/>
+      <w:pPr>
+        <w:ind w:left="4320" w:hanging="360"/>
+      </w:pPr>
+      <w:rPr>
+        <w:rFonts w:ascii="Wingdings" w:hAnsi="Wingdings" w:hint="default"/>
+      </w:rPr>
+    </w:lvl>
+    <w:lvl w:ilvl="6" w:tplc="04070001" w:tentative="1">
+      <w:start w:val="1"/>
+      <w:numFmt w:val="bullet"/>
+      <w:lvlText w:val=""/>
+      <w:lvlJc w:val="left"/>
+      <w:pPr>
+        <w:ind w:left="5040" w:hanging="360"/>
+      </w:pPr>
+      <w:rPr>
+        <w:rFonts w:ascii="Symbol" w:hAnsi="Symbol" w:hint="default"/>
+      </w:rPr>
+    </w:lvl>
+    <w:lvl w:ilvl="7" w:tplc="04070003" w:tentative="1">
+      <w:start w:val="1"/>
+      <w:numFmt w:val="bullet"/>
+      <w:lvlText w:val="o"/>
+      <w:lvlJc w:val="left"/>
+      <w:pPr>
+        <w:ind w:left="5760" w:hanging="360"/>
+      </w:pPr>
+      <w:rPr>
+        <w:rFonts w:ascii="Courier New" w:hAnsi="Courier New" w:cs="Courier New" w:hint="default"/>
+      </w:rPr>
+    </w:lvl>
+    <w:lvl w:ilvl="8" w:tplc="04070005" w:tentative="1">
+      <w:start w:val="1"/>
+      <w:numFmt w:val="bullet"/>
+      <w:lvlText w:val=""/>
+      <w:lvlJc w:val="left"/>
+      <w:pPr>
+        <w:ind w:left="6480" w:hanging="360"/>
+      </w:pPr>
+      <w:rPr>
+        <w:rFonts w:ascii="Wingdings" w:hAnsi="Wingdings" w:hint="default"/>
+      </w:rPr>
+    </w:lvl>
+  </w:abstractNum>
+  <w:abstractNum w:abstractNumId="1" w15:restartNumberingAfterBreak="0">
     <w:nsid w:val="1A3762BC"/>
     <w:multiLevelType w:val="hybridMultilevel"/>
     <w:tmpl w:val="F190D83C"/>
@@ -2207,7 +2938,233 @@
       </w:pPr>
     </w:lvl>
   </w:abstractNum>
-  <w:abstractNum w:abstractNumId="1" w15:restartNumberingAfterBreak="0">
+  <w:abstractNum w:abstractNumId="2" w15:restartNumberingAfterBreak="0">
+    <w:nsid w:val="1C0B0B0F"/>
+    <w:multiLevelType w:val="hybridMultilevel"/>
+    <w:tmpl w:val="2904E1DE"/>
+    <w:lvl w:ilvl="0" w:tplc="FDE869F4">
+      <w:start w:val="1"/>
+      <w:numFmt w:val="bullet"/>
+      <w:lvlText w:val="-"/>
+      <w:lvlJc w:val="left"/>
+      <w:pPr>
+        <w:ind w:left="720" w:hanging="360"/>
+      </w:pPr>
+      <w:rPr>
+        <w:rFonts w:ascii="Calibri" w:eastAsiaTheme="minorHAnsi" w:hAnsi="Calibri" w:cs="Calibri" w:hint="default"/>
+      </w:rPr>
+    </w:lvl>
+    <w:lvl w:ilvl="1" w:tplc="04070003">
+      <w:start w:val="1"/>
+      <w:numFmt w:val="bullet"/>
+      <w:lvlText w:val="o"/>
+      <w:lvlJc w:val="left"/>
+      <w:pPr>
+        <w:ind w:left="1440" w:hanging="360"/>
+      </w:pPr>
+      <w:rPr>
+        <w:rFonts w:ascii="Courier New" w:hAnsi="Courier New" w:cs="Courier New" w:hint="default"/>
+      </w:rPr>
+    </w:lvl>
+    <w:lvl w:ilvl="2" w:tplc="04070005" w:tentative="1">
+      <w:start w:val="1"/>
+      <w:numFmt w:val="bullet"/>
+      <w:lvlText w:val=""/>
+      <w:lvlJc w:val="left"/>
+      <w:pPr>
+        <w:ind w:left="2160" w:hanging="360"/>
+      </w:pPr>
+      <w:rPr>
+        <w:rFonts w:ascii="Wingdings" w:hAnsi="Wingdings" w:hint="default"/>
+      </w:rPr>
+    </w:lvl>
+    <w:lvl w:ilvl="3" w:tplc="04070001" w:tentative="1">
+      <w:start w:val="1"/>
+      <w:numFmt w:val="bullet"/>
+      <w:lvlText w:val=""/>
+      <w:lvlJc w:val="left"/>
+      <w:pPr>
+        <w:ind w:left="2880" w:hanging="360"/>
+      </w:pPr>
+      <w:rPr>
+        <w:rFonts w:ascii="Symbol" w:hAnsi="Symbol" w:hint="default"/>
+      </w:rPr>
+    </w:lvl>
+    <w:lvl w:ilvl="4" w:tplc="04070003" w:tentative="1">
+      <w:start w:val="1"/>
+      <w:numFmt w:val="bullet"/>
+      <w:lvlText w:val="o"/>
+      <w:lvlJc w:val="left"/>
+      <w:pPr>
+        <w:ind w:left="3600" w:hanging="360"/>
+      </w:pPr>
+      <w:rPr>
+        <w:rFonts w:ascii="Courier New" w:hAnsi="Courier New" w:cs="Courier New" w:hint="default"/>
+      </w:rPr>
+    </w:lvl>
+    <w:lvl w:ilvl="5" w:tplc="04070005" w:tentative="1">
+      <w:start w:val="1"/>
+      <w:numFmt w:val="bullet"/>
+      <w:lvlText w:val=""/>
+      <w:lvlJc w:val="left"/>
+      <w:pPr>
+        <w:ind w:left="4320" w:hanging="360"/>
+      </w:pPr>
+      <w:rPr>
+        <w:rFonts w:ascii="Wingdings" w:hAnsi="Wingdings" w:hint="default"/>
+      </w:rPr>
+    </w:lvl>
+    <w:lvl w:ilvl="6" w:tplc="04070001" w:tentative="1">
+      <w:start w:val="1"/>
+      <w:numFmt w:val="bullet"/>
+      <w:lvlText w:val=""/>
+      <w:lvlJc w:val="left"/>
+      <w:pPr>
+        <w:ind w:left="5040" w:hanging="360"/>
+      </w:pPr>
+      <w:rPr>
+        <w:rFonts w:ascii="Symbol" w:hAnsi="Symbol" w:hint="default"/>
+      </w:rPr>
+    </w:lvl>
+    <w:lvl w:ilvl="7" w:tplc="04070003" w:tentative="1">
+      <w:start w:val="1"/>
+      <w:numFmt w:val="bullet"/>
+      <w:lvlText w:val="o"/>
+      <w:lvlJc w:val="left"/>
+      <w:pPr>
+        <w:ind w:left="5760" w:hanging="360"/>
+      </w:pPr>
+      <w:rPr>
+        <w:rFonts w:ascii="Courier New" w:hAnsi="Courier New" w:cs="Courier New" w:hint="default"/>
+      </w:rPr>
+    </w:lvl>
+    <w:lvl w:ilvl="8" w:tplc="04070005" w:tentative="1">
+      <w:start w:val="1"/>
+      <w:numFmt w:val="bullet"/>
+      <w:lvlText w:val=""/>
+      <w:lvlJc w:val="left"/>
+      <w:pPr>
+        <w:ind w:left="6480" w:hanging="360"/>
+      </w:pPr>
+      <w:rPr>
+        <w:rFonts w:ascii="Wingdings" w:hAnsi="Wingdings" w:hint="default"/>
+      </w:rPr>
+    </w:lvl>
+  </w:abstractNum>
+  <w:abstractNum w:abstractNumId="3" w15:restartNumberingAfterBreak="0">
+    <w:nsid w:val="3119364F"/>
+    <w:multiLevelType w:val="hybridMultilevel"/>
+    <w:tmpl w:val="517EAAF4"/>
+    <w:lvl w:ilvl="0" w:tplc="04070001">
+      <w:start w:val="1"/>
+      <w:numFmt w:val="bullet"/>
+      <w:lvlText w:val=""/>
+      <w:lvlJc w:val="left"/>
+      <w:pPr>
+        <w:ind w:left="720" w:hanging="360"/>
+      </w:pPr>
+      <w:rPr>
+        <w:rFonts w:ascii="Symbol" w:hAnsi="Symbol" w:hint="default"/>
+      </w:rPr>
+    </w:lvl>
+    <w:lvl w:ilvl="1" w:tplc="04070003" w:tentative="1">
+      <w:start w:val="1"/>
+      <w:numFmt w:val="bullet"/>
+      <w:lvlText w:val="o"/>
+      <w:lvlJc w:val="left"/>
+      <w:pPr>
+        <w:ind w:left="1440" w:hanging="360"/>
+      </w:pPr>
+      <w:rPr>
+        <w:rFonts w:ascii="Courier New" w:hAnsi="Courier New" w:cs="Courier New" w:hint="default"/>
+      </w:rPr>
+    </w:lvl>
+    <w:lvl w:ilvl="2" w:tplc="04070005" w:tentative="1">
+      <w:start w:val="1"/>
+      <w:numFmt w:val="bullet"/>
+      <w:lvlText w:val=""/>
+      <w:lvlJc w:val="left"/>
+      <w:pPr>
+        <w:ind w:left="2160" w:hanging="360"/>
+      </w:pPr>
+      <w:rPr>
+        <w:rFonts w:ascii="Wingdings" w:hAnsi="Wingdings" w:hint="default"/>
+      </w:rPr>
+    </w:lvl>
+    <w:lvl w:ilvl="3" w:tplc="04070001" w:tentative="1">
+      <w:start w:val="1"/>
+      <w:numFmt w:val="bullet"/>
+      <w:lvlText w:val=""/>
+      <w:lvlJc w:val="left"/>
+      <w:pPr>
+        <w:ind w:left="2880" w:hanging="360"/>
+      </w:pPr>
+      <w:rPr>
+        <w:rFonts w:ascii="Symbol" w:hAnsi="Symbol" w:hint="default"/>
+      </w:rPr>
+    </w:lvl>
+    <w:lvl w:ilvl="4" w:tplc="04070003" w:tentative="1">
+      <w:start w:val="1"/>
+      <w:numFmt w:val="bullet"/>
+      <w:lvlText w:val="o"/>
+      <w:lvlJc w:val="left"/>
+      <w:pPr>
+        <w:ind w:left="3600" w:hanging="360"/>
+      </w:pPr>
+      <w:rPr>
+        <w:rFonts w:ascii="Courier New" w:hAnsi="Courier New" w:cs="Courier New" w:hint="default"/>
+      </w:rPr>
+    </w:lvl>
+    <w:lvl w:ilvl="5" w:tplc="04070005" w:tentative="1">
+      <w:start w:val="1"/>
+      <w:numFmt w:val="bullet"/>
+      <w:lvlText w:val=""/>
+      <w:lvlJc w:val="left"/>
+      <w:pPr>
+        <w:ind w:left="4320" w:hanging="360"/>
+      </w:pPr>
+      <w:rPr>
+        <w:rFonts w:ascii="Wingdings" w:hAnsi="Wingdings" w:hint="default"/>
+      </w:rPr>
+    </w:lvl>
+    <w:lvl w:ilvl="6" w:tplc="04070001" w:tentative="1">
+      <w:start w:val="1"/>
+      <w:numFmt w:val="bullet"/>
+      <w:lvlText w:val=""/>
+      <w:lvlJc w:val="left"/>
+      <w:pPr>
+        <w:ind w:left="5040" w:hanging="360"/>
+      </w:pPr>
+      <w:rPr>
+        <w:rFonts w:ascii="Symbol" w:hAnsi="Symbol" w:hint="default"/>
+      </w:rPr>
+    </w:lvl>
+    <w:lvl w:ilvl="7" w:tplc="04070003" w:tentative="1">
+      <w:start w:val="1"/>
+      <w:numFmt w:val="bullet"/>
+      <w:lvlText w:val="o"/>
+      <w:lvlJc w:val="left"/>
+      <w:pPr>
+        <w:ind w:left="5760" w:hanging="360"/>
+      </w:pPr>
+      <w:rPr>
+        <w:rFonts w:ascii="Courier New" w:hAnsi="Courier New" w:cs="Courier New" w:hint="default"/>
+      </w:rPr>
+    </w:lvl>
+    <w:lvl w:ilvl="8" w:tplc="04070005" w:tentative="1">
+      <w:start w:val="1"/>
+      <w:numFmt w:val="bullet"/>
+      <w:lvlText w:val=""/>
+      <w:lvlJc w:val="left"/>
+      <w:pPr>
+        <w:ind w:left="6480" w:hanging="360"/>
+      </w:pPr>
+      <w:rPr>
+        <w:rFonts w:ascii="Wingdings" w:hAnsi="Wingdings" w:hint="default"/>
+      </w:rPr>
+    </w:lvl>
+  </w:abstractNum>
+  <w:abstractNum w:abstractNumId="4" w15:restartNumberingAfterBreak="0">
     <w:nsid w:val="31AA04D5"/>
     <w:multiLevelType w:val="hybridMultilevel"/>
     <w:tmpl w:val="3998E588"/>
@@ -2293,7 +3250,119 @@
       </w:pPr>
     </w:lvl>
   </w:abstractNum>
-  <w:abstractNum w:abstractNumId="2" w15:restartNumberingAfterBreak="0">
+  <w:abstractNum w:abstractNumId="5" w15:restartNumberingAfterBreak="0">
+    <w:nsid w:val="39FA73A0"/>
+    <w:multiLevelType w:val="hybridMultilevel"/>
+    <w:tmpl w:val="2CB4831A"/>
+    <w:lvl w:ilvl="0" w:tplc="4740C306">
+      <w:numFmt w:val="bullet"/>
+      <w:lvlText w:val="-"/>
+      <w:lvlJc w:val="left"/>
+      <w:pPr>
+        <w:ind w:left="765" w:hanging="360"/>
+      </w:pPr>
+      <w:rPr>
+        <w:rFonts w:ascii="Calibri" w:eastAsiaTheme="minorHAnsi" w:hAnsi="Calibri" w:cs="Calibri" w:hint="default"/>
+      </w:rPr>
+    </w:lvl>
+    <w:lvl w:ilvl="1" w:tplc="04070003" w:tentative="1">
+      <w:start w:val="1"/>
+      <w:numFmt w:val="bullet"/>
+      <w:lvlText w:val="o"/>
+      <w:lvlJc w:val="left"/>
+      <w:pPr>
+        <w:ind w:left="1485" w:hanging="360"/>
+      </w:pPr>
+      <w:rPr>
+        <w:rFonts w:ascii="Courier New" w:hAnsi="Courier New" w:cs="Courier New" w:hint="default"/>
+      </w:rPr>
+    </w:lvl>
+    <w:lvl w:ilvl="2" w:tplc="04070005" w:tentative="1">
+      <w:start w:val="1"/>
+      <w:numFmt w:val="bullet"/>
+      <w:lvlText w:val=""/>
+      <w:lvlJc w:val="left"/>
+      <w:pPr>
+        <w:ind w:left="2205" w:hanging="360"/>
+      </w:pPr>
+      <w:rPr>
+        <w:rFonts w:ascii="Wingdings" w:hAnsi="Wingdings" w:hint="default"/>
+      </w:rPr>
+    </w:lvl>
+    <w:lvl w:ilvl="3" w:tplc="04070001" w:tentative="1">
+      <w:start w:val="1"/>
+      <w:numFmt w:val="bullet"/>
+      <w:lvlText w:val=""/>
+      <w:lvlJc w:val="left"/>
+      <w:pPr>
+        <w:ind w:left="2925" w:hanging="360"/>
+      </w:pPr>
+      <w:rPr>
+        <w:rFonts w:ascii="Symbol" w:hAnsi="Symbol" w:hint="default"/>
+      </w:rPr>
+    </w:lvl>
+    <w:lvl w:ilvl="4" w:tplc="04070003" w:tentative="1">
+      <w:start w:val="1"/>
+      <w:numFmt w:val="bullet"/>
+      <w:lvlText w:val="o"/>
+      <w:lvlJc w:val="left"/>
+      <w:pPr>
+        <w:ind w:left="3645" w:hanging="360"/>
+      </w:pPr>
+      <w:rPr>
+        <w:rFonts w:ascii="Courier New" w:hAnsi="Courier New" w:cs="Courier New" w:hint="default"/>
+      </w:rPr>
+    </w:lvl>
+    <w:lvl w:ilvl="5" w:tplc="04070005" w:tentative="1">
+      <w:start w:val="1"/>
+      <w:numFmt w:val="bullet"/>
+      <w:lvlText w:val=""/>
+      <w:lvlJc w:val="left"/>
+      <w:pPr>
+        <w:ind w:left="4365" w:hanging="360"/>
+      </w:pPr>
+      <w:rPr>
+        <w:rFonts w:ascii="Wingdings" w:hAnsi="Wingdings" w:hint="default"/>
+      </w:rPr>
+    </w:lvl>
+    <w:lvl w:ilvl="6" w:tplc="04070001" w:tentative="1">
+      <w:start w:val="1"/>
+      <w:numFmt w:val="bullet"/>
+      <w:lvlText w:val=""/>
+      <w:lvlJc w:val="left"/>
+      <w:pPr>
+        <w:ind w:left="5085" w:hanging="360"/>
+      </w:pPr>
+      <w:rPr>
+        <w:rFonts w:ascii="Symbol" w:hAnsi="Symbol" w:hint="default"/>
+      </w:rPr>
+    </w:lvl>
+    <w:lvl w:ilvl="7" w:tplc="04070003" w:tentative="1">
+      <w:start w:val="1"/>
+      <w:numFmt w:val="bullet"/>
+      <w:lvlText w:val="o"/>
+      <w:lvlJc w:val="left"/>
+      <w:pPr>
+        <w:ind w:left="5805" w:hanging="360"/>
+      </w:pPr>
+      <w:rPr>
+        <w:rFonts w:ascii="Courier New" w:hAnsi="Courier New" w:cs="Courier New" w:hint="default"/>
+      </w:rPr>
+    </w:lvl>
+    <w:lvl w:ilvl="8" w:tplc="04070005" w:tentative="1">
+      <w:start w:val="1"/>
+      <w:numFmt w:val="bullet"/>
+      <w:lvlText w:val=""/>
+      <w:lvlJc w:val="left"/>
+      <w:pPr>
+        <w:ind w:left="6525" w:hanging="360"/>
+      </w:pPr>
+      <w:rPr>
+        <w:rFonts w:ascii="Wingdings" w:hAnsi="Wingdings" w:hint="default"/>
+      </w:rPr>
+    </w:lvl>
+  </w:abstractNum>
+  <w:abstractNum w:abstractNumId="6" w15:restartNumberingAfterBreak="0">
     <w:nsid w:val="443D1FA8"/>
     <w:multiLevelType w:val="hybridMultilevel"/>
     <w:tmpl w:val="554E062C"/>
@@ -2406,7 +3475,322 @@
       </w:rPr>
     </w:lvl>
   </w:abstractNum>
-  <w:abstractNum w:abstractNumId="3" w15:restartNumberingAfterBreak="0">
+  <w:abstractNum w:abstractNumId="7" w15:restartNumberingAfterBreak="0">
+    <w:nsid w:val="5C445D13"/>
+    <w:multiLevelType w:val="hybridMultilevel"/>
+    <w:tmpl w:val="DCF410C0"/>
+    <w:lvl w:ilvl="0" w:tplc="FDE869F4">
+      <w:start w:val="1"/>
+      <w:numFmt w:val="bullet"/>
+      <w:lvlText w:val="-"/>
+      <w:lvlJc w:val="left"/>
+      <w:pPr>
+        <w:ind w:left="720" w:hanging="360"/>
+      </w:pPr>
+      <w:rPr>
+        <w:rFonts w:ascii="Calibri" w:eastAsiaTheme="minorHAnsi" w:hAnsi="Calibri" w:cs="Calibri" w:hint="default"/>
+      </w:rPr>
+    </w:lvl>
+    <w:lvl w:ilvl="1" w:tplc="04070003" w:tentative="1">
+      <w:start w:val="1"/>
+      <w:numFmt w:val="bullet"/>
+      <w:lvlText w:val="o"/>
+      <w:lvlJc w:val="left"/>
+      <w:pPr>
+        <w:ind w:left="1440" w:hanging="360"/>
+      </w:pPr>
+      <w:rPr>
+        <w:rFonts w:ascii="Courier New" w:hAnsi="Courier New" w:cs="Courier New" w:hint="default"/>
+      </w:rPr>
+    </w:lvl>
+    <w:lvl w:ilvl="2" w:tplc="04070005" w:tentative="1">
+      <w:start w:val="1"/>
+      <w:numFmt w:val="bullet"/>
+      <w:lvlText w:val=""/>
+      <w:lvlJc w:val="left"/>
+      <w:pPr>
+        <w:ind w:left="2160" w:hanging="360"/>
+      </w:pPr>
+      <w:rPr>
+        <w:rFonts w:ascii="Wingdings" w:hAnsi="Wingdings" w:hint="default"/>
+      </w:rPr>
+    </w:lvl>
+    <w:lvl w:ilvl="3" w:tplc="04070001" w:tentative="1">
+      <w:start w:val="1"/>
+      <w:numFmt w:val="bullet"/>
+      <w:lvlText w:val=""/>
+      <w:lvlJc w:val="left"/>
+      <w:pPr>
+        <w:ind w:left="2880" w:hanging="360"/>
+      </w:pPr>
+      <w:rPr>
+        <w:rFonts w:ascii="Symbol" w:hAnsi="Symbol" w:hint="default"/>
+      </w:rPr>
+    </w:lvl>
+    <w:lvl w:ilvl="4" w:tplc="04070003" w:tentative="1">
+      <w:start w:val="1"/>
+      <w:numFmt w:val="bullet"/>
+      <w:lvlText w:val="o"/>
+      <w:lvlJc w:val="left"/>
+      <w:pPr>
+        <w:ind w:left="3600" w:hanging="360"/>
+      </w:pPr>
+      <w:rPr>
+        <w:rFonts w:ascii="Courier New" w:hAnsi="Courier New" w:cs="Courier New" w:hint="default"/>
+      </w:rPr>
+    </w:lvl>
+    <w:lvl w:ilvl="5" w:tplc="04070005" w:tentative="1">
+      <w:start w:val="1"/>
+      <w:numFmt w:val="bullet"/>
+      <w:lvlText w:val=""/>
+      <w:lvlJc w:val="left"/>
+      <w:pPr>
+        <w:ind w:left="4320" w:hanging="360"/>
+      </w:pPr>
+      <w:rPr>
+        <w:rFonts w:ascii="Wingdings" w:hAnsi="Wingdings" w:hint="default"/>
+      </w:rPr>
+    </w:lvl>
+    <w:lvl w:ilvl="6" w:tplc="04070001" w:tentative="1">
+      <w:start w:val="1"/>
+      <w:numFmt w:val="bullet"/>
+      <w:lvlText w:val=""/>
+      <w:lvlJc w:val="left"/>
+      <w:pPr>
+        <w:ind w:left="5040" w:hanging="360"/>
+      </w:pPr>
+      <w:rPr>
+        <w:rFonts w:ascii="Symbol" w:hAnsi="Symbol" w:hint="default"/>
+      </w:rPr>
+    </w:lvl>
+    <w:lvl w:ilvl="7" w:tplc="04070003" w:tentative="1">
+      <w:start w:val="1"/>
+      <w:numFmt w:val="bullet"/>
+      <w:lvlText w:val="o"/>
+      <w:lvlJc w:val="left"/>
+      <w:pPr>
+        <w:ind w:left="5760" w:hanging="360"/>
+      </w:pPr>
+      <w:rPr>
+        <w:rFonts w:ascii="Courier New" w:hAnsi="Courier New" w:cs="Courier New" w:hint="default"/>
+      </w:rPr>
+    </w:lvl>
+    <w:lvl w:ilvl="8" w:tplc="04070005" w:tentative="1">
+      <w:start w:val="1"/>
+      <w:numFmt w:val="bullet"/>
+      <w:lvlText w:val=""/>
+      <w:lvlJc w:val="left"/>
+      <w:pPr>
+        <w:ind w:left="6480" w:hanging="360"/>
+      </w:pPr>
+      <w:rPr>
+        <w:rFonts w:ascii="Wingdings" w:hAnsi="Wingdings" w:hint="default"/>
+      </w:rPr>
+    </w:lvl>
+  </w:abstractNum>
+  <w:abstractNum w:abstractNumId="8" w15:restartNumberingAfterBreak="0">
+    <w:nsid w:val="684D12D5"/>
+    <w:multiLevelType w:val="hybridMultilevel"/>
+    <w:tmpl w:val="AD262CEC"/>
+    <w:lvl w:ilvl="0" w:tplc="E88E55F8">
+      <w:start w:val="1"/>
+      <w:numFmt w:val="decimal"/>
+      <w:lvlText w:val="%1"/>
+      <w:lvlJc w:val="left"/>
+      <w:pPr>
+        <w:ind w:left="720" w:hanging="360"/>
+      </w:pPr>
+      <w:rPr>
+        <w:rFonts w:asciiTheme="minorHAnsi" w:eastAsiaTheme="minorHAnsi" w:hAnsiTheme="minorHAnsi" w:cstheme="minorBidi"/>
+      </w:rPr>
+    </w:lvl>
+    <w:lvl w:ilvl="1" w:tplc="04070003" w:tentative="1">
+      <w:start w:val="1"/>
+      <w:numFmt w:val="bullet"/>
+      <w:lvlText w:val="o"/>
+      <w:lvlJc w:val="left"/>
+      <w:pPr>
+        <w:ind w:left="1440" w:hanging="360"/>
+      </w:pPr>
+      <w:rPr>
+        <w:rFonts w:ascii="Courier New" w:hAnsi="Courier New" w:cs="Courier New" w:hint="default"/>
+      </w:rPr>
+    </w:lvl>
+    <w:lvl w:ilvl="2" w:tplc="04070005" w:tentative="1">
+      <w:start w:val="1"/>
+      <w:numFmt w:val="bullet"/>
+      <w:lvlText w:val=""/>
+      <w:lvlJc w:val="left"/>
+      <w:pPr>
+        <w:ind w:left="2160" w:hanging="360"/>
+      </w:pPr>
+      <w:rPr>
+        <w:rFonts w:ascii="Wingdings" w:hAnsi="Wingdings" w:hint="default"/>
+      </w:rPr>
+    </w:lvl>
+    <w:lvl w:ilvl="3" w:tplc="04070001" w:tentative="1">
+      <w:start w:val="1"/>
+      <w:numFmt w:val="bullet"/>
+      <w:lvlText w:val=""/>
+      <w:lvlJc w:val="left"/>
+      <w:pPr>
+        <w:ind w:left="2880" w:hanging="360"/>
+      </w:pPr>
+      <w:rPr>
+        <w:rFonts w:ascii="Symbol" w:hAnsi="Symbol" w:hint="default"/>
+      </w:rPr>
+    </w:lvl>
+    <w:lvl w:ilvl="4" w:tplc="04070003" w:tentative="1">
+      <w:start w:val="1"/>
+      <w:numFmt w:val="bullet"/>
+      <w:lvlText w:val="o"/>
+      <w:lvlJc w:val="left"/>
+      <w:pPr>
+        <w:ind w:left="3600" w:hanging="360"/>
+      </w:pPr>
+      <w:rPr>
+        <w:rFonts w:ascii="Courier New" w:hAnsi="Courier New" w:cs="Courier New" w:hint="default"/>
+      </w:rPr>
+    </w:lvl>
+    <w:lvl w:ilvl="5" w:tplc="04070005" w:tentative="1">
+      <w:start w:val="1"/>
+      <w:numFmt w:val="bullet"/>
+      <w:lvlText w:val=""/>
+      <w:lvlJc w:val="left"/>
+      <w:pPr>
+        <w:ind w:left="4320" w:hanging="360"/>
+      </w:pPr>
+      <w:rPr>
+        <w:rFonts w:ascii="Wingdings" w:hAnsi="Wingdings" w:hint="default"/>
+      </w:rPr>
+    </w:lvl>
+    <w:lvl w:ilvl="6" w:tplc="04070001" w:tentative="1">
+      <w:start w:val="1"/>
+      <w:numFmt w:val="bullet"/>
+      <w:lvlText w:val=""/>
+      <w:lvlJc w:val="left"/>
+      <w:pPr>
+        <w:ind w:left="5040" w:hanging="360"/>
+      </w:pPr>
+      <w:rPr>
+        <w:rFonts w:ascii="Symbol" w:hAnsi="Symbol" w:hint="default"/>
+      </w:rPr>
+    </w:lvl>
+    <w:lvl w:ilvl="7" w:tplc="04070003" w:tentative="1">
+      <w:start w:val="1"/>
+      <w:numFmt w:val="bullet"/>
+      <w:lvlText w:val="o"/>
+      <w:lvlJc w:val="left"/>
+      <w:pPr>
+        <w:ind w:left="5760" w:hanging="360"/>
+      </w:pPr>
+      <w:rPr>
+        <w:rFonts w:ascii="Courier New" w:hAnsi="Courier New" w:cs="Courier New" w:hint="default"/>
+      </w:rPr>
+    </w:lvl>
+    <w:lvl w:ilvl="8" w:tplc="04070005" w:tentative="1">
+      <w:start w:val="1"/>
+      <w:numFmt w:val="bullet"/>
+      <w:lvlText w:val=""/>
+      <w:lvlJc w:val="left"/>
+      <w:pPr>
+        <w:ind w:left="6480" w:hanging="360"/>
+      </w:pPr>
+      <w:rPr>
+        <w:rFonts w:ascii="Wingdings" w:hAnsi="Wingdings" w:hint="default"/>
+      </w:rPr>
+    </w:lvl>
+  </w:abstractNum>
+  <w:abstractNum w:abstractNumId="9" w15:restartNumberingAfterBreak="0">
+    <w:nsid w:val="6D6474CC"/>
+    <w:multiLevelType w:val="hybridMultilevel"/>
+    <w:tmpl w:val="93A49080"/>
+    <w:lvl w:ilvl="0" w:tplc="64DEF820">
+      <w:start w:val="1"/>
+      <w:numFmt w:val="decimal"/>
+      <w:lvlText w:val="%1"/>
+      <w:lvlJc w:val="left"/>
+      <w:pPr>
+        <w:ind w:left="720" w:hanging="360"/>
+      </w:pPr>
+      <w:rPr>
+        <w:rFonts w:hint="default"/>
+      </w:rPr>
+    </w:lvl>
+    <w:lvl w:ilvl="1" w:tplc="04070019" w:tentative="1">
+      <w:start w:val="1"/>
+      <w:numFmt w:val="lowerLetter"/>
+      <w:lvlText w:val="%2."/>
+      <w:lvlJc w:val="left"/>
+      <w:pPr>
+        <w:ind w:left="1440" w:hanging="360"/>
+      </w:pPr>
+    </w:lvl>
+    <w:lvl w:ilvl="2" w:tplc="0407001B" w:tentative="1">
+      <w:start w:val="1"/>
+      <w:numFmt w:val="lowerRoman"/>
+      <w:lvlText w:val="%3."/>
+      <w:lvlJc w:val="right"/>
+      <w:pPr>
+        <w:ind w:left="2160" w:hanging="180"/>
+      </w:pPr>
+    </w:lvl>
+    <w:lvl w:ilvl="3" w:tplc="0407000F" w:tentative="1">
+      <w:start w:val="1"/>
+      <w:numFmt w:val="decimal"/>
+      <w:lvlText w:val="%4."/>
+      <w:lvlJc w:val="left"/>
+      <w:pPr>
+        <w:ind w:left="2880" w:hanging="360"/>
+      </w:pPr>
+    </w:lvl>
+    <w:lvl w:ilvl="4" w:tplc="04070019" w:tentative="1">
+      <w:start w:val="1"/>
+      <w:numFmt w:val="lowerLetter"/>
+      <w:lvlText w:val="%5."/>
+      <w:lvlJc w:val="left"/>
+      <w:pPr>
+        <w:ind w:left="3600" w:hanging="360"/>
+      </w:pPr>
+    </w:lvl>
+    <w:lvl w:ilvl="5" w:tplc="0407001B" w:tentative="1">
+      <w:start w:val="1"/>
+      <w:numFmt w:val="lowerRoman"/>
+      <w:lvlText w:val="%6."/>
+      <w:lvlJc w:val="right"/>
+      <w:pPr>
+        <w:ind w:left="4320" w:hanging="180"/>
+      </w:pPr>
+    </w:lvl>
+    <w:lvl w:ilvl="6" w:tplc="0407000F" w:tentative="1">
+      <w:start w:val="1"/>
+      <w:numFmt w:val="decimal"/>
+      <w:lvlText w:val="%7."/>
+      <w:lvlJc w:val="left"/>
+      <w:pPr>
+        <w:ind w:left="5040" w:hanging="360"/>
+      </w:pPr>
+    </w:lvl>
+    <w:lvl w:ilvl="7" w:tplc="04070019" w:tentative="1">
+      <w:start w:val="1"/>
+      <w:numFmt w:val="lowerLetter"/>
+      <w:lvlText w:val="%8."/>
+      <w:lvlJc w:val="left"/>
+      <w:pPr>
+        <w:ind w:left="5760" w:hanging="360"/>
+      </w:pPr>
+    </w:lvl>
+    <w:lvl w:ilvl="8" w:tplc="0407001B" w:tentative="1">
+      <w:start w:val="1"/>
+      <w:numFmt w:val="lowerRoman"/>
+      <w:lvlText w:val="%9."/>
+      <w:lvlJc w:val="right"/>
+      <w:pPr>
+        <w:ind w:left="6480" w:hanging="180"/>
+      </w:pPr>
+    </w:lvl>
+  </w:abstractNum>
+  <w:abstractNum w:abstractNumId="10" w15:restartNumberingAfterBreak="0">
     <w:nsid w:val="706646AF"/>
     <w:multiLevelType w:val="hybridMultilevel"/>
     <w:tmpl w:val="E7AE7E12"/>
@@ -2519,7 +3903,7 @@
       </w:rPr>
     </w:lvl>
   </w:abstractNum>
-  <w:abstractNum w:abstractNumId="4" w15:restartNumberingAfterBreak="0">
+  <w:abstractNum w:abstractNumId="11" w15:restartNumberingAfterBreak="0">
     <w:nsid w:val="75910656"/>
     <w:multiLevelType w:val="hybridMultilevel"/>
     <w:tmpl w:val="82DC9682"/>
@@ -2605,26 +3989,163 @@
       </w:pPr>
     </w:lvl>
   </w:abstractNum>
+  <w:abstractNum w:abstractNumId="12" w15:restartNumberingAfterBreak="0">
+    <w:nsid w:val="7EF30943"/>
+    <w:multiLevelType w:val="hybridMultilevel"/>
+    <w:tmpl w:val="26A87388"/>
+    <w:lvl w:ilvl="0" w:tplc="04070001">
+      <w:start w:val="1"/>
+      <w:numFmt w:val="bullet"/>
+      <w:lvlText w:val=""/>
+      <w:lvlJc w:val="left"/>
+      <w:pPr>
+        <w:ind w:left="720" w:hanging="360"/>
+      </w:pPr>
+      <w:rPr>
+        <w:rFonts w:ascii="Symbol" w:hAnsi="Symbol" w:hint="default"/>
+      </w:rPr>
+    </w:lvl>
+    <w:lvl w:ilvl="1" w:tplc="04070003" w:tentative="1">
+      <w:start w:val="1"/>
+      <w:numFmt w:val="bullet"/>
+      <w:lvlText w:val="o"/>
+      <w:lvlJc w:val="left"/>
+      <w:pPr>
+        <w:ind w:left="1440" w:hanging="360"/>
+      </w:pPr>
+      <w:rPr>
+        <w:rFonts w:ascii="Courier New" w:hAnsi="Courier New" w:cs="Courier New" w:hint="default"/>
+      </w:rPr>
+    </w:lvl>
+    <w:lvl w:ilvl="2" w:tplc="04070005" w:tentative="1">
+      <w:start w:val="1"/>
+      <w:numFmt w:val="bullet"/>
+      <w:lvlText w:val=""/>
+      <w:lvlJc w:val="left"/>
+      <w:pPr>
+        <w:ind w:left="2160" w:hanging="360"/>
+      </w:pPr>
+      <w:rPr>
+        <w:rFonts w:ascii="Wingdings" w:hAnsi="Wingdings" w:hint="default"/>
+      </w:rPr>
+    </w:lvl>
+    <w:lvl w:ilvl="3" w:tplc="04070001" w:tentative="1">
+      <w:start w:val="1"/>
+      <w:numFmt w:val="bullet"/>
+      <w:lvlText w:val=""/>
+      <w:lvlJc w:val="left"/>
+      <w:pPr>
+        <w:ind w:left="2880" w:hanging="360"/>
+      </w:pPr>
+      <w:rPr>
+        <w:rFonts w:ascii="Symbol" w:hAnsi="Symbol" w:hint="default"/>
+      </w:rPr>
+    </w:lvl>
+    <w:lvl w:ilvl="4" w:tplc="04070003" w:tentative="1">
+      <w:start w:val="1"/>
+      <w:numFmt w:val="bullet"/>
+      <w:lvlText w:val="o"/>
+      <w:lvlJc w:val="left"/>
+      <w:pPr>
+        <w:ind w:left="3600" w:hanging="360"/>
+      </w:pPr>
+      <w:rPr>
+        <w:rFonts w:ascii="Courier New" w:hAnsi="Courier New" w:cs="Courier New" w:hint="default"/>
+      </w:rPr>
+    </w:lvl>
+    <w:lvl w:ilvl="5" w:tplc="04070005" w:tentative="1">
+      <w:start w:val="1"/>
+      <w:numFmt w:val="bullet"/>
+      <w:lvlText w:val=""/>
+      <w:lvlJc w:val="left"/>
+      <w:pPr>
+        <w:ind w:left="4320" w:hanging="360"/>
+      </w:pPr>
+      <w:rPr>
+        <w:rFonts w:ascii="Wingdings" w:hAnsi="Wingdings" w:hint="default"/>
+      </w:rPr>
+    </w:lvl>
+    <w:lvl w:ilvl="6" w:tplc="04070001" w:tentative="1">
+      <w:start w:val="1"/>
+      <w:numFmt w:val="bullet"/>
+      <w:lvlText w:val=""/>
+      <w:lvlJc w:val="left"/>
+      <w:pPr>
+        <w:ind w:left="5040" w:hanging="360"/>
+      </w:pPr>
+      <w:rPr>
+        <w:rFonts w:ascii="Symbol" w:hAnsi="Symbol" w:hint="default"/>
+      </w:rPr>
+    </w:lvl>
+    <w:lvl w:ilvl="7" w:tplc="04070003" w:tentative="1">
+      <w:start w:val="1"/>
+      <w:numFmt w:val="bullet"/>
+      <w:lvlText w:val="o"/>
+      <w:lvlJc w:val="left"/>
+      <w:pPr>
+        <w:ind w:left="5760" w:hanging="360"/>
+      </w:pPr>
+      <w:rPr>
+        <w:rFonts w:ascii="Courier New" w:hAnsi="Courier New" w:cs="Courier New" w:hint="default"/>
+      </w:rPr>
+    </w:lvl>
+    <w:lvl w:ilvl="8" w:tplc="04070005" w:tentative="1">
+      <w:start w:val="1"/>
+      <w:numFmt w:val="bullet"/>
+      <w:lvlText w:val=""/>
+      <w:lvlJc w:val="left"/>
+      <w:pPr>
+        <w:ind w:left="6480" w:hanging="360"/>
+      </w:pPr>
+      <w:rPr>
+        <w:rFonts w:ascii="Wingdings" w:hAnsi="Wingdings" w:hint="default"/>
+      </w:rPr>
+    </w:lvl>
+  </w:abstractNum>
   <w:num w:numId="1">
+    <w:abstractNumId w:val="4"/>
+  </w:num>
+  <w:num w:numId="2">
+    <w:abstractNumId w:val="11"/>
+  </w:num>
+  <w:num w:numId="3">
     <w:abstractNumId w:val="1"/>
   </w:num>
-  <w:num w:numId="2">
-    <w:abstractNumId w:val="4"/>
+  <w:num w:numId="4">
+    <w:abstractNumId w:val="10"/>
   </w:num>
-  <w:num w:numId="3">
+  <w:num w:numId="5">
+    <w:abstractNumId w:val="6"/>
+  </w:num>
+  <w:num w:numId="6">
+    <w:abstractNumId w:val="8"/>
+  </w:num>
+  <w:num w:numId="7">
+    <w:abstractNumId w:val="9"/>
+  </w:num>
+  <w:num w:numId="8">
+    <w:abstractNumId w:val="2"/>
+  </w:num>
+  <w:num w:numId="9">
     <w:abstractNumId w:val="0"/>
   </w:num>
-  <w:num w:numId="4">
+  <w:num w:numId="10">
+    <w:abstractNumId w:val="7"/>
+  </w:num>
+  <w:num w:numId="11">
     <w:abstractNumId w:val="3"/>
   </w:num>
-  <w:num w:numId="5">
-    <w:abstractNumId w:val="2"/>
+  <w:num w:numId="12">
+    <w:abstractNumId w:val="12"/>
+  </w:num>
+  <w:num w:numId="13">
+    <w:abstractNumId w:val="5"/>
   </w:num>
 </w:numbering>
 </file>
 
 <file path=word/styles.xml><?xml version="1.0" encoding="utf-8"?>
-<w:styles xmlns:mc="http://schemas.openxmlformats.org/markup-compatibility/2006" xmlns:r="http://schemas.openxmlformats.org/officeDocument/2006/relationships" xmlns:w="http://schemas.openxmlformats.org/wordprocessingml/2006/main" xmlns:w14="http://schemas.microsoft.com/office/word/2010/wordml" xmlns:w15="http://schemas.microsoft.com/office/word/2012/wordml" xmlns:w16se="http://schemas.microsoft.com/office/word/2015/wordml/symex" mc:Ignorable="w14 w15 w16se">
+<w:styles xmlns:mc="http://schemas.openxmlformats.org/markup-compatibility/2006" xmlns:r="http://schemas.openxmlformats.org/officeDocument/2006/relationships" xmlns:w="http://schemas.openxmlformats.org/wordprocessingml/2006/main" xmlns:w14="http://schemas.microsoft.com/office/word/2010/wordml" xmlns:w15="http://schemas.microsoft.com/office/word/2012/wordml" xmlns:w16cid="http://schemas.microsoft.com/office/word/2016/wordml/cid" xmlns:w16se="http://schemas.microsoft.com/office/word/2015/wordml/symex" mc:Ignorable="w14 w15 w16se w16cid">
   <w:docDefaults>
     <w:rPrDefault>
       <w:rPr>
@@ -2640,7 +4161,7 @@
       </w:pPr>
     </w:pPrDefault>
   </w:docDefaults>
-  <w:latentStyles w:defLockedState="0" w:defUIPriority="99" w:defSemiHidden="0" w:defUnhideWhenUsed="0" w:defQFormat="0" w:count="374">
+  <w:latentStyles w:defLockedState="0" w:defUIPriority="99" w:defSemiHidden="0" w:defUnhideWhenUsed="0" w:defQFormat="0" w:count="375">
     <w:lsdException w:name="Normal" w:uiPriority="0" w:qFormat="1"/>
     <w:lsdException w:name="heading 1" w:uiPriority="9" w:qFormat="1"/>
     <w:lsdException w:name="heading 2" w:semiHidden="1" w:uiPriority="9" w:unhideWhenUsed="1" w:qFormat="1"/>
@@ -3015,6 +4536,7 @@
     <w:lsdException w:name="Mention" w:semiHidden="1" w:unhideWhenUsed="1"/>
     <w:lsdException w:name="Smart Hyperlink" w:semiHidden="1" w:unhideWhenUsed="1"/>
     <w:lsdException w:name="Hashtag" w:semiHidden="1" w:unhideWhenUsed="1"/>
+    <w:lsdException w:name="Unresolved Mention" w:semiHidden="1" w:unhideWhenUsed="1"/>
   </w:latentStyles>
   <w:style w:type="paragraph" w:default="1" w:styleId="Standard">
     <w:name w:val="Normal"/>

</xml_diff>

<commit_message>
- added player base constructor - added mill base constructor - added over function for mill - added full board function for mill - implemented SequenceMill, MilLWrapper class and a view -> is playable with the RandomAgent - changed mill console output (with colors and better style)
</commit_message>
<xml_diff>
--- a/doc/AiSystem 2.docx
+++ b/doc/AiSystem 2.docx
@@ -1078,23 +1078,7 @@
         <w:t xml:space="preserve">UI: </w:t>
       </w:r>
       <w:r>
-        <w:t xml:space="preserve">Zur Visualisierung wird hier derzeitig </w:t>
-      </w:r>
-      <w:proofErr w:type="spellStart"/>
-      <w:r>
-        <w:t>JavaFX</w:t>
-      </w:r>
-      <w:proofErr w:type="spellEnd"/>
-      <w:r>
-        <w:t xml:space="preserve"> benutzt und das nicht weil </w:t>
-      </w:r>
-      <w:proofErr w:type="spellStart"/>
-      <w:r>
-        <w:t>JavaFX</w:t>
-      </w:r>
-      <w:proofErr w:type="spellEnd"/>
-      <w:r>
-        <w:t xml:space="preserve"> besonders gut ist, sondern vielmehr aufgrund mangelhafter Alternativen. </w:t>
+        <w:t xml:space="preserve">Zur Visualisierung wird hier derzeitig JavaFX benutzt und das nicht weil JavaFX besonders gut ist, sondern vielmehr aufgrund mangelhafter Alternativen. </w:t>
       </w:r>
     </w:p>
     <w:p>
@@ -1178,27 +1162,14 @@
       <w:r>
         <w:t xml:space="preserve">Abbildung </w:t>
       </w:r>
-      <w:r>
-        <w:fldChar w:fldCharType="begin"/>
-      </w:r>
-      <w:r>
-        <w:instrText xml:space="preserve"> SEQ Abbildung \* ARABIC </w:instrText>
-      </w:r>
-      <w:r>
-        <w:fldChar w:fldCharType="separate"/>
-      </w:r>
-      <w:r>
-        <w:rPr>
-          <w:noProof/>
-        </w:rPr>
-        <w:t>1</w:t>
-      </w:r>
-      <w:r>
-        <w:rPr>
-          <w:noProof/>
-        </w:rPr>
-        <w:fldChar w:fldCharType="end"/>
-      </w:r>
+      <w:fldSimple w:instr=" SEQ Abbildung \* ARABIC ">
+        <w:r>
+          <w:rPr>
+            <w:noProof/>
+          </w:rPr>
+          <w:t>1</w:t>
+        </w:r>
+      </w:fldSimple>
       <w:r>
         <w:t>: Interfaces für Hauptfunktionalitäten</w:t>
       </w:r>
@@ -1581,27 +1552,14 @@
       <w:r>
         <w:t xml:space="preserve">Abbildung </w:t>
       </w:r>
-      <w:r>
-        <w:fldChar w:fldCharType="begin"/>
-      </w:r>
-      <w:r>
-        <w:instrText xml:space="preserve"> SEQ Abbildung \* ARABIC </w:instrText>
-      </w:r>
-      <w:r>
-        <w:fldChar w:fldCharType="separate"/>
-      </w:r>
-      <w:r>
-        <w:rPr>
-          <w:noProof/>
-        </w:rPr>
-        <w:t>2</w:t>
-      </w:r>
-      <w:r>
-        <w:rPr>
-          <w:noProof/>
-        </w:rPr>
-        <w:fldChar w:fldCharType="end"/>
-      </w:r>
+      <w:fldSimple w:instr=" SEQ Abbildung \* ARABIC ">
+        <w:r>
+          <w:rPr>
+            <w:noProof/>
+          </w:rPr>
+          <w:t>2</w:t>
+        </w:r>
+      </w:fldSimple>
       <w:r>
         <w:t>: Decorator für Information</w:t>
       </w:r>
@@ -2706,14 +2664,69 @@
       <w:r>
         <w:t xml:space="preserve">- </w:t>
       </w:r>
+    </w:p>
+    <w:p>
+      <w:pPr>
+        <w:pStyle w:val="berschrift1"/>
+      </w:pPr>
+      <w:r>
+        <w:t>Mühle</w:t>
+      </w:r>
+    </w:p>
+    <w:p>
+      <w:pPr>
+        <w:pStyle w:val="berschrift2"/>
+      </w:pPr>
+      <w:r>
+        <w:t>Spielregeln</w:t>
+      </w:r>
+    </w:p>
+    <w:p>
+      <w:r>
+        <w:t xml:space="preserve"> </w:t>
+      </w:r>
+      <w:r>
+        <w:t>Sonderfälle:</w:t>
+      </w:r>
+    </w:p>
+    <w:p>
+      <w:pPr>
+        <w:pStyle w:val="Listenabsatz"/>
+        <w:numPr>
+          <w:ilvl w:val="0"/>
+          <w:numId w:val="8"/>
+        </w:numPr>
+      </w:pPr>
+      <w:r>
+        <w:t>Doppelmühlen erlauben trotzdem nur das Entfernen eines Steines</w:t>
+      </w:r>
+    </w:p>
+    <w:p>
+      <w:pPr>
+        <w:pStyle w:val="Listenabsatz"/>
+        <w:numPr>
+          <w:ilvl w:val="0"/>
+          <w:numId w:val="8"/>
+        </w:numPr>
+      </w:pPr>
+      <w:r>
+        <w:lastRenderedPageBreak/>
+        <w:t>Steine aus Mühlen dürfen nicht entfernt werden, es sei denn, es sind keine anderen vorhanden</w:t>
+      </w:r>
+    </w:p>
+    <w:p>
+      <w:pPr>
+        <w:pStyle w:val="Listenabsatz"/>
+        <w:numPr>
+          <w:ilvl w:val="0"/>
+          <w:numId w:val="8"/>
+        </w:numPr>
+      </w:pPr>
+      <w:r>
+        <w:t>Das Spiel gilt als unentschieden, wenn nach 50 Spielzügen kein Sieger steht</w:t>
+      </w:r>
       <w:bookmarkStart w:id="0" w:name="_GoBack"/>
       <w:bookmarkEnd w:id="0"/>
-    </w:p>
-    <w:p/>
-    <w:p>
-      <w:r>
-        <w:t xml:space="preserve"> </w:t>
-      </w:r>
     </w:p>
     <w:p>
       <w:pPr>

</xml_diff>